<commit_message>
actualizacion de la prueba de regresion
</commit_message>
<xml_diff>
--- a/Prueba de regresion e informe programa trade.docx
+++ b/Prueba de regresion e informe programa trade.docx
@@ -4,7 +4,8 @@
   <w:body>
     <w:tbl>
       <w:tblPr>
-        <w:tblW w:w="0" w:type="auto"/>
+        <w:tblpPr w:leftFromText="141" w:rightFromText="141" w:horzAnchor="page" w:tblpX="796" w:tblpY="-345"/>
+        <w:tblW w:w="8433" w:type="dxa"/>
         <w:tblBorders>
           <w:top w:val="single" w:sz="4" w:space="0" w:color="auto"/>
           <w:left w:val="single" w:sz="4" w:space="0" w:color="auto"/>
@@ -29,6 +30,9 @@
         <w:gridCol w:w="2652"/>
       </w:tblGrid>
       <w:tr>
+        <w:trPr>
+          <w:trHeight w:val="766"/>
+        </w:trPr>
         <w:tc>
           <w:tcPr>
             <w:tcW w:w="0" w:type="auto"/>
@@ -180,23 +184,15 @@
                 <w:sz w:val="22"/>
                 <w:lang w:eastAsia="es-EC"/>
               </w:rPr>
-              <w:t xml:space="preserve">Salida </w:t>
-            </w:r>
-            <w:proofErr w:type="spellStart"/>
-            <w:r>
-              <w:rPr>
-                <w:rFonts w:ascii="Arial" w:eastAsia="Times New Roman" w:hAnsi="Arial" w:cs="Arial"/>
-                <w:color w:val="000000"/>
-                <w:sz w:val="22"/>
-                <w:lang w:eastAsia="es-EC"/>
-              </w:rPr>
-              <w:t>Obersava</w:t>
-            </w:r>
-            <w:proofErr w:type="spellEnd"/>
+              <w:t>Salida Obersava</w:t>
+            </w:r>
           </w:p>
         </w:tc>
       </w:tr>
       <w:tr>
+        <w:trPr>
+          <w:trHeight w:val="2526"/>
+        </w:trPr>
         <w:tc>
           <w:tcPr>
             <w:tcW w:w="0" w:type="auto"/>
@@ -277,27 +273,7 @@
                 <w:sz w:val="22"/>
                 <w:lang w:eastAsia="es-EC"/>
               </w:rPr>
-              <w:t xml:space="preserve"> C-</w:t>
-            </w:r>
-            <w:proofErr w:type="spellStart"/>
-            <w:r>
-              <w:rPr>
-                <w:rFonts w:ascii="Arial" w:eastAsia="Times New Roman" w:hAnsi="Arial" w:cs="Arial"/>
-                <w:color w:val="000000"/>
-                <w:sz w:val="22"/>
-                <w:lang w:eastAsia="es-EC"/>
-              </w:rPr>
-              <w:t>Cuyes_Express</w:t>
-            </w:r>
-            <w:proofErr w:type="spellEnd"/>
-            <w:r>
-              <w:rPr>
-                <w:rFonts w:ascii="Arial" w:eastAsia="Times New Roman" w:hAnsi="Arial" w:cs="Arial"/>
-                <w:color w:val="000000"/>
-                <w:sz w:val="22"/>
-                <w:lang w:eastAsia="es-EC"/>
-              </w:rPr>
-              <w:t xml:space="preserve"> 10 1000</w:t>
+              <w:t xml:space="preserve"> C-Cuyes_Express 10 1000</w:t>
             </w:r>
           </w:p>
           <w:p>
@@ -357,27 +333,7 @@
                 <w:sz w:val="22"/>
                 <w:lang w:eastAsia="es-EC"/>
               </w:rPr>
-              <w:t xml:space="preserve">Sector         Empresa        P </w:t>
-            </w:r>
-            <w:proofErr w:type="spellStart"/>
-            <w:r>
-              <w:rPr>
-                <w:rFonts w:ascii="Arial" w:eastAsia="Times New Roman" w:hAnsi="Arial" w:cs="Arial"/>
-                <w:color w:val="000000"/>
-                <w:sz w:val="22"/>
-                <w:lang w:eastAsia="es-EC"/>
-              </w:rPr>
-              <w:t>Accion</w:t>
-            </w:r>
-            <w:proofErr w:type="spellEnd"/>
-            <w:r>
-              <w:rPr>
-                <w:rFonts w:ascii="Arial" w:eastAsia="Times New Roman" w:hAnsi="Arial" w:cs="Arial"/>
-                <w:color w:val="000000"/>
-                <w:sz w:val="22"/>
-                <w:lang w:eastAsia="es-EC"/>
-              </w:rPr>
-              <w:t xml:space="preserve"> Acciones   P Total    </w:t>
+              <w:t>Sector         Empresa        P Accion Acciones   P Total    </w:t>
             </w:r>
           </w:p>
           <w:p>
@@ -408,7 +364,6 @@
                 <w:lang w:eastAsia="es-EC"/>
               </w:rPr>
             </w:pPr>
-            <w:proofErr w:type="spellStart"/>
             <w:r>
               <w:rPr>
                 <w:rFonts w:ascii="Arial" w:eastAsia="Times New Roman" w:hAnsi="Arial" w:cs="Arial"/>
@@ -418,18 +373,16 @@
               </w:rPr>
               <w:t>Cuyes_Express</w:t>
             </w:r>
-            <w:proofErr w:type="spellEnd"/>
-          </w:p>
-          <w:p>
-            <w:pPr>
-              <w:spacing w:after="0" w:line="240" w:lineRule="auto"/>
-              <w:rPr>
-                <w:rFonts w:eastAsia="Times New Roman" w:cs="Times New Roman"/>
-                <w:szCs w:val="24"/>
-                <w:lang w:eastAsia="es-EC"/>
-              </w:rPr>
-            </w:pPr>
-            <w:proofErr w:type="gramStart"/>
+          </w:p>
+          <w:p>
+            <w:pPr>
+              <w:spacing w:after="0" w:line="240" w:lineRule="auto"/>
+              <w:rPr>
+                <w:rFonts w:eastAsia="Times New Roman" w:cs="Times New Roman"/>
+                <w:szCs w:val="24"/>
+                <w:lang w:eastAsia="es-EC"/>
+              </w:rPr>
+            </w:pPr>
             <w:r>
               <w:rPr>
                 <w:rFonts w:ascii="Arial" w:eastAsia="Times New Roman" w:hAnsi="Arial" w:cs="Arial"/>
@@ -439,7 +392,6 @@
               </w:rPr>
               <w:t>10.0  1000</w:t>
             </w:r>
-            <w:proofErr w:type="gramEnd"/>
           </w:p>
           <w:p>
             <w:pPr>
@@ -469,25 +421,14 @@
                 <w:lang w:eastAsia="es-EC"/>
               </w:rPr>
             </w:pPr>
-            <w:proofErr w:type="spellStart"/>
-            <w:r>
-              <w:rPr>
-                <w:rFonts w:ascii="Arial" w:eastAsia="Times New Roman" w:hAnsi="Arial" w:cs="Arial"/>
-                <w:color w:val="000000"/>
-                <w:sz w:val="22"/>
-                <w:lang w:eastAsia="es-EC"/>
-              </w:rPr>
-              <w:t>Traporte</w:t>
-            </w:r>
-            <w:proofErr w:type="spellEnd"/>
-            <w:r>
-              <w:rPr>
-                <w:rFonts w:ascii="Arial" w:eastAsia="Times New Roman" w:hAnsi="Arial" w:cs="Arial"/>
-                <w:color w:val="000000"/>
-                <w:sz w:val="22"/>
-                <w:lang w:eastAsia="es-EC"/>
-              </w:rPr>
-              <w:t xml:space="preserve">       MOVPERTECAD      30.0       1000     30000</w:t>
+            <w:r>
+              <w:rPr>
+                <w:rFonts w:ascii="Arial" w:eastAsia="Times New Roman" w:hAnsi="Arial" w:cs="Arial"/>
+                <w:color w:val="000000"/>
+                <w:sz w:val="22"/>
+                <w:lang w:eastAsia="es-EC"/>
+              </w:rPr>
+              <w:t>Traporte       MOVPERTECAD      30.0       1000     30000</w:t>
             </w:r>
           </w:p>
           <w:p>
@@ -528,57 +469,26 @@
                 <w:sz w:val="22"/>
                 <w:lang w:eastAsia="es-EC"/>
               </w:rPr>
-              <w:t xml:space="preserve">Sector         Empresa        P </w:t>
-            </w:r>
-            <w:proofErr w:type="spellStart"/>
-            <w:r>
-              <w:rPr>
-                <w:rFonts w:ascii="Arial" w:eastAsia="Times New Roman" w:hAnsi="Arial" w:cs="Arial"/>
-                <w:color w:val="000000"/>
-                <w:sz w:val="22"/>
-                <w:lang w:eastAsia="es-EC"/>
-              </w:rPr>
-              <w:t>Accion</w:t>
-            </w:r>
-            <w:proofErr w:type="spellEnd"/>
-            <w:r>
-              <w:rPr>
-                <w:rFonts w:ascii="Arial" w:eastAsia="Times New Roman" w:hAnsi="Arial" w:cs="Arial"/>
-                <w:color w:val="000000"/>
-                <w:sz w:val="22"/>
-                <w:lang w:eastAsia="es-EC"/>
-              </w:rPr>
-              <w:t xml:space="preserve"> Acciones   P Total    </w:t>
-            </w:r>
-          </w:p>
-          <w:p>
-            <w:pPr>
-              <w:spacing w:after="0" w:line="240" w:lineRule="auto"/>
-              <w:rPr>
-                <w:rFonts w:eastAsia="Times New Roman" w:cs="Times New Roman"/>
-                <w:szCs w:val="24"/>
-                <w:lang w:eastAsia="es-EC"/>
-              </w:rPr>
-            </w:pPr>
-            <w:proofErr w:type="spellStart"/>
-            <w:r>
-              <w:rPr>
-                <w:rFonts w:ascii="Arial" w:eastAsia="Times New Roman" w:hAnsi="Arial" w:cs="Arial"/>
-                <w:color w:val="000000"/>
-                <w:sz w:val="22"/>
-                <w:lang w:eastAsia="es-EC"/>
-              </w:rPr>
-              <w:t>Traporte</w:t>
-            </w:r>
-            <w:proofErr w:type="spellEnd"/>
-            <w:r>
-              <w:rPr>
-                <w:rFonts w:ascii="Arial" w:eastAsia="Times New Roman" w:hAnsi="Arial" w:cs="Arial"/>
-                <w:color w:val="000000"/>
-                <w:sz w:val="22"/>
-                <w:lang w:eastAsia="es-EC"/>
-              </w:rPr>
-              <w:t xml:space="preserve">       MOVPERTECAD      30.0       1000     30000</w:t>
+              <w:t>Sector         Empresa        P Accion Acciones   P Total    </w:t>
+            </w:r>
+          </w:p>
+          <w:p>
+            <w:pPr>
+              <w:spacing w:after="0" w:line="240" w:lineRule="auto"/>
+              <w:rPr>
+                <w:rFonts w:eastAsia="Times New Roman" w:cs="Times New Roman"/>
+                <w:szCs w:val="24"/>
+                <w:lang w:eastAsia="es-EC"/>
+              </w:rPr>
+            </w:pPr>
+            <w:r>
+              <w:rPr>
+                <w:rFonts w:ascii="Arial" w:eastAsia="Times New Roman" w:hAnsi="Arial" w:cs="Arial"/>
+                <w:color w:val="000000"/>
+                <w:sz w:val="22"/>
+                <w:lang w:eastAsia="es-EC"/>
+              </w:rPr>
+              <w:t>Traporte       MOVPERTECAD      30.0       1000     30000</w:t>
             </w:r>
           </w:p>
           <w:p>
@@ -594,6 +504,9 @@
         </w:tc>
       </w:tr>
       <w:tr>
+        <w:trPr>
+          <w:trHeight w:val="1789"/>
+        </w:trPr>
         <w:tc>
           <w:tcPr>
             <w:tcW w:w="0" w:type="auto"/>
@@ -665,27 +578,7 @@
                 <w:sz w:val="22"/>
                 <w:lang w:eastAsia="es-EC"/>
               </w:rPr>
-              <w:t>C-</w:t>
-            </w:r>
-            <w:proofErr w:type="spellStart"/>
-            <w:r>
-              <w:rPr>
-                <w:rFonts w:ascii="Arial" w:eastAsia="Times New Roman" w:hAnsi="Arial" w:cs="Arial"/>
-                <w:color w:val="000000"/>
-                <w:sz w:val="22"/>
-                <w:lang w:eastAsia="es-EC"/>
-              </w:rPr>
-              <w:t>Cuyes_Express</w:t>
-            </w:r>
-            <w:proofErr w:type="spellEnd"/>
-            <w:r>
-              <w:rPr>
-                <w:rFonts w:ascii="Arial" w:eastAsia="Times New Roman" w:hAnsi="Arial" w:cs="Arial"/>
-                <w:color w:val="000000"/>
-                <w:sz w:val="22"/>
-                <w:lang w:eastAsia="es-EC"/>
-              </w:rPr>
-              <w:t xml:space="preserve"> 10 10</w:t>
+              <w:t>C-Cuyes_Express 10 10</w:t>
             </w:r>
           </w:p>
         </w:tc>
@@ -716,27 +609,7 @@
                 <w:sz w:val="22"/>
                 <w:lang w:eastAsia="es-EC"/>
               </w:rPr>
-              <w:t xml:space="preserve">Sector         Empresa        P </w:t>
-            </w:r>
-            <w:proofErr w:type="spellStart"/>
-            <w:r>
-              <w:rPr>
-                <w:rFonts w:ascii="Arial" w:eastAsia="Times New Roman" w:hAnsi="Arial" w:cs="Arial"/>
-                <w:color w:val="000000"/>
-                <w:sz w:val="22"/>
-                <w:lang w:eastAsia="es-EC"/>
-              </w:rPr>
-              <w:t>Accion</w:t>
-            </w:r>
-            <w:proofErr w:type="spellEnd"/>
-            <w:r>
-              <w:rPr>
-                <w:rFonts w:ascii="Arial" w:eastAsia="Times New Roman" w:hAnsi="Arial" w:cs="Arial"/>
-                <w:color w:val="000000"/>
-                <w:sz w:val="22"/>
-                <w:lang w:eastAsia="es-EC"/>
-              </w:rPr>
-              <w:t xml:space="preserve"> Acciones   P Total    </w:t>
+              <w:t>Sector         Empresa        P Accion Acciones   P Total    </w:t>
             </w:r>
           </w:p>
           <w:p>
@@ -767,7 +640,6 @@
                 <w:lang w:eastAsia="es-EC"/>
               </w:rPr>
             </w:pPr>
-            <w:proofErr w:type="spellStart"/>
             <w:r>
               <w:rPr>
                 <w:rFonts w:ascii="Arial" w:eastAsia="Times New Roman" w:hAnsi="Arial" w:cs="Arial"/>
@@ -777,18 +649,16 @@
               </w:rPr>
               <w:t>Cuyes_Express</w:t>
             </w:r>
-            <w:proofErr w:type="spellEnd"/>
-          </w:p>
-          <w:p>
-            <w:pPr>
-              <w:spacing w:after="0" w:line="240" w:lineRule="auto"/>
-              <w:rPr>
-                <w:rFonts w:eastAsia="Times New Roman" w:cs="Times New Roman"/>
-                <w:szCs w:val="24"/>
-                <w:lang w:eastAsia="es-EC"/>
-              </w:rPr>
-            </w:pPr>
-            <w:proofErr w:type="gramStart"/>
+          </w:p>
+          <w:p>
+            <w:pPr>
+              <w:spacing w:after="0" w:line="240" w:lineRule="auto"/>
+              <w:rPr>
+                <w:rFonts w:eastAsia="Times New Roman" w:cs="Times New Roman"/>
+                <w:szCs w:val="24"/>
+                <w:lang w:eastAsia="es-EC"/>
+              </w:rPr>
+            </w:pPr>
             <w:r>
               <w:rPr>
                 <w:rFonts w:ascii="Arial" w:eastAsia="Times New Roman" w:hAnsi="Arial" w:cs="Arial"/>
@@ -798,7 +668,6 @@
               </w:rPr>
               <w:t>10.0  1000</w:t>
             </w:r>
-            <w:proofErr w:type="gramEnd"/>
           </w:p>
           <w:p>
             <w:pPr>
@@ -847,27 +716,7 @@
                 <w:sz w:val="22"/>
                 <w:lang w:eastAsia="es-EC"/>
               </w:rPr>
-              <w:t xml:space="preserve">Sector         Empresa        P </w:t>
-            </w:r>
-            <w:proofErr w:type="spellStart"/>
-            <w:r>
-              <w:rPr>
-                <w:rFonts w:ascii="Arial" w:eastAsia="Times New Roman" w:hAnsi="Arial" w:cs="Arial"/>
-                <w:color w:val="000000"/>
-                <w:sz w:val="22"/>
-                <w:lang w:eastAsia="es-EC"/>
-              </w:rPr>
-              <w:t>Accion</w:t>
-            </w:r>
-            <w:proofErr w:type="spellEnd"/>
-            <w:r>
-              <w:rPr>
-                <w:rFonts w:ascii="Arial" w:eastAsia="Times New Roman" w:hAnsi="Arial" w:cs="Arial"/>
-                <w:color w:val="000000"/>
-                <w:sz w:val="22"/>
-                <w:lang w:eastAsia="es-EC"/>
-              </w:rPr>
-              <w:t xml:space="preserve"> Acciones   P Total </w:t>
+              <w:t>Sector         Empresa        P Accion Acciones   P Total </w:t>
             </w:r>
           </w:p>
         </w:tc>
@@ -878,6 +727,8 @@
         <w:spacing w:after="0" w:line="240" w:lineRule="auto"/>
         <w:rPr>
           <w:rFonts w:eastAsia="Times New Roman" w:cs="Times New Roman"/>
+          <w:b/>
+          <w:bCs/>
           <w:szCs w:val="24"/>
           <w:lang w:eastAsia="es-EC"/>
         </w:rPr>
@@ -885,11 +736,13 @@
       <w:r>
         <w:rPr>
           <w:rFonts w:ascii="Arial" w:eastAsia="Times New Roman" w:hAnsi="Arial" w:cs="Arial"/>
-          <w:color w:val="000000"/>
-          <w:sz w:val="22"/>
-          <w:lang w:eastAsia="es-EC"/>
-        </w:rPr>
-        <w:t>Informe el caso 1 reveló un fallo ocasionado por la falta </w:t>
+          <w:b/>
+          <w:bCs/>
+          <w:color w:val="000000"/>
+          <w:sz w:val="22"/>
+          <w:lang w:eastAsia="es-EC"/>
+        </w:rPr>
+        <w:t xml:space="preserve">Informe el caso 1 </w:t>
       </w:r>
     </w:p>
     <w:p>
@@ -908,56 +761,206 @@
           <w:sz w:val="22"/>
           <w:lang w:eastAsia="es-EC"/>
         </w:rPr>
-        <w:t xml:space="preserve">El programa no se ejecuta si solo existe una empresa correctamente asignada para la prueba en el documento de texto para su </w:t>
-      </w:r>
-      <w:proofErr w:type="spellStart"/>
-      <w:r>
-        <w:rPr>
-          <w:rFonts w:ascii="Arial" w:eastAsia="Times New Roman" w:hAnsi="Arial" w:cs="Arial"/>
-          <w:color w:val="000000"/>
-          <w:sz w:val="22"/>
-          <w:lang w:eastAsia="es-EC"/>
-        </w:rPr>
-        <w:t>ejecucion</w:t>
-      </w:r>
-      <w:proofErr w:type="spellEnd"/>
-      <w:r>
-        <w:rPr>
-          <w:rFonts w:ascii="Arial" w:eastAsia="Times New Roman" w:hAnsi="Arial" w:cs="Arial"/>
-          <w:color w:val="000000"/>
-          <w:sz w:val="22"/>
-          <w:lang w:eastAsia="es-EC"/>
-        </w:rPr>
-        <w:t xml:space="preserve"> ya que el programa muestra los datos de la segunda empresa si esta se encuentra bien asignada</w:t>
-      </w:r>
-      <w:r>
-        <w:rPr>
-          <w:rFonts w:ascii="Arial" w:eastAsia="Times New Roman" w:hAnsi="Arial" w:cs="Arial"/>
-          <w:color w:val="000000"/>
-          <w:sz w:val="22"/>
-          <w:lang w:eastAsia="es-EC"/>
-        </w:rPr>
-        <w:t xml:space="preserve">, es decir desde la segunda línea del archivo de texto el programa lee la información asignada en dicho archivo y si en la línea anterior del archivo de texto no </w:t>
-      </w:r>
-      <w:proofErr w:type="spellStart"/>
-      <w:r>
-        <w:rPr>
-          <w:rFonts w:ascii="Arial" w:eastAsia="Times New Roman" w:hAnsi="Arial" w:cs="Arial"/>
-          <w:color w:val="000000"/>
-          <w:sz w:val="22"/>
-          <w:lang w:eastAsia="es-EC"/>
-        </w:rPr>
-        <w:t>esta</w:t>
-      </w:r>
-      <w:proofErr w:type="spellEnd"/>
-      <w:r>
-        <w:rPr>
-          <w:rFonts w:ascii="Arial" w:eastAsia="Times New Roman" w:hAnsi="Arial" w:cs="Arial"/>
-          <w:color w:val="000000"/>
-          <w:sz w:val="22"/>
-          <w:lang w:eastAsia="es-EC"/>
-        </w:rPr>
-        <w:t xml:space="preserve"> agregado correctamente aparecerá el mensaje de error de fichero</w:t>
+        <w:t>El programa no se ejecuta si solo existe una empresa correctamente asignada para la prueba en el documento de texto para su ejecucion ya que el programa muestra los datos de la segunda empresa si esta se encuentra bien asignada</w:t>
+      </w:r>
+      <w:r>
+        <w:rPr>
+          <w:rFonts w:ascii="Arial" w:eastAsia="Times New Roman" w:hAnsi="Arial" w:cs="Arial"/>
+          <w:color w:val="000000"/>
+          <w:sz w:val="22"/>
+          <w:lang w:eastAsia="es-EC"/>
+        </w:rPr>
+        <w:t>, es decir desde la segunda línea del archivo de texto el programa lee la información asignada en dicho archivo y si en la línea anterior del archivo de texto no esta agregado correctamente aparecerá el mensaje de error de fichero</w:t>
+      </w:r>
+    </w:p>
+    <w:p>
+      <w:pPr>
+        <w:spacing w:after="0" w:line="240" w:lineRule="auto"/>
+        <w:rPr>
+          <w:rFonts w:eastAsia="Times New Roman" w:cs="Times New Roman"/>
+          <w:szCs w:val="24"/>
+          <w:lang w:eastAsia="es-EC"/>
+        </w:rPr>
+      </w:pPr>
+      <w:r>
+        <w:rPr>
+          <w:rFonts w:ascii="Arial" w:eastAsia="Times New Roman" w:hAnsi="Arial" w:cs="Arial"/>
+          <w:color w:val="000000"/>
+          <w:sz w:val="22"/>
+          <w:lang w:eastAsia="es-EC"/>
+        </w:rPr>
+        <w:t>Cambio: Realizar los cambios en el programa TRADE.</w:t>
+      </w:r>
+    </w:p>
+    <w:p>
+      <w:pPr>
+        <w:spacing w:after="0" w:line="240" w:lineRule="auto"/>
+        <w:rPr>
+          <w:rFonts w:eastAsia="Times New Roman" w:cs="Times New Roman"/>
+          <w:szCs w:val="24"/>
+          <w:lang w:eastAsia="es-EC"/>
+        </w:rPr>
+      </w:pPr>
+      <w:r>
+        <w:rPr>
+          <w:rFonts w:ascii="Arial" w:eastAsia="Times New Roman" w:hAnsi="Arial" w:cs="Arial"/>
+          <w:color w:val="000000"/>
+          <w:sz w:val="22"/>
+          <w:lang w:eastAsia="es-EC"/>
+        </w:rPr>
+        <w:t>              Observación TRADE.C es un elemento de configuración de software que se deriva de la especificación.</w:t>
+      </w:r>
+    </w:p>
+    <w:p>
+      <w:pPr>
+        <w:spacing w:after="0" w:line="240" w:lineRule="auto"/>
+        <w:rPr>
+          <w:rFonts w:eastAsia="Times New Roman" w:cs="Times New Roman"/>
+          <w:szCs w:val="24"/>
+          <w:lang w:eastAsia="es-EC"/>
+        </w:rPr>
+      </w:pPr>
+      <w:r>
+        <w:rPr>
+          <w:rFonts w:ascii="Arial" w:eastAsia="Times New Roman" w:hAnsi="Arial" w:cs="Arial"/>
+          <w:color w:val="000000"/>
+          <w:sz w:val="22"/>
+          <w:lang w:eastAsia="es-EC"/>
+        </w:rPr>
+        <w:t>Estrategia:</w:t>
+      </w:r>
+    </w:p>
+    <w:p>
+      <w:pPr>
+        <w:spacing w:after="0" w:line="240" w:lineRule="auto"/>
+        <w:rPr>
+          <w:rFonts w:eastAsia="Times New Roman" w:cs="Times New Roman"/>
+          <w:szCs w:val="24"/>
+          <w:lang w:eastAsia="es-EC"/>
+        </w:rPr>
+      </w:pPr>
+      <w:r>
+        <w:rPr>
+          <w:rFonts w:ascii="Arial" w:eastAsia="Times New Roman" w:hAnsi="Arial" w:cs="Arial"/>
+          <w:color w:val="000000"/>
+          <w:sz w:val="22"/>
+          <w:lang w:eastAsia="es-EC"/>
+        </w:rPr>
+        <w:t> </w:t>
+      </w:r>
+      <w:r>
+        <w:rPr>
+          <w:rFonts w:ascii="Arial" w:eastAsia="Times New Roman" w:hAnsi="Arial" w:cs="Arial"/>
+          <w:color w:val="000000"/>
+          <w:sz w:val="22"/>
+          <w:lang w:eastAsia="es-EC"/>
+        </w:rPr>
+        <w:tab/>
+        <w:t>Asignar responsables para los cambios</w:t>
+      </w:r>
+    </w:p>
+    <w:p>
+      <w:pPr>
+        <w:spacing w:after="0" w:line="240" w:lineRule="auto"/>
+        <w:rPr>
+          <w:rFonts w:eastAsia="Times New Roman" w:cs="Times New Roman"/>
+          <w:szCs w:val="24"/>
+          <w:lang w:eastAsia="es-EC"/>
+        </w:rPr>
+      </w:pPr>
+      <w:r>
+        <w:rPr>
+          <w:rFonts w:ascii="Arial" w:eastAsia="Times New Roman" w:hAnsi="Arial" w:cs="Arial"/>
+          <w:color w:val="000000"/>
+          <w:sz w:val="22"/>
+          <w:lang w:eastAsia="es-EC"/>
+        </w:rPr>
+        <w:tab/>
+        <w:t>Verificar la generación de cambio</w:t>
+      </w:r>
+    </w:p>
+    <w:p>
+      <w:pPr>
+        <w:spacing w:after="0" w:line="240" w:lineRule="auto"/>
+        <w:rPr>
+          <w:rFonts w:eastAsia="Times New Roman" w:cs="Times New Roman"/>
+          <w:szCs w:val="24"/>
+          <w:lang w:eastAsia="es-EC"/>
+        </w:rPr>
+      </w:pPr>
+      <w:r>
+        <w:rPr>
+          <w:rFonts w:ascii="Arial" w:eastAsia="Times New Roman" w:hAnsi="Arial" w:cs="Arial"/>
+          <w:color w:val="000000"/>
+          <w:sz w:val="22"/>
+          <w:lang w:eastAsia="es-EC"/>
+        </w:rPr>
+        <w:tab/>
+        <w:t>Generar nuevos casos de prueba relacionados al de regresión.</w:t>
+      </w:r>
+    </w:p>
+    <w:p>
+      <w:pPr>
+        <w:spacing w:after="0" w:line="240" w:lineRule="auto"/>
+        <w:rPr>
+          <w:rFonts w:eastAsia="Times New Roman" w:cs="Times New Roman"/>
+          <w:b/>
+          <w:bCs/>
+          <w:szCs w:val="24"/>
+          <w:lang w:eastAsia="es-EC"/>
+        </w:rPr>
+      </w:pPr>
+      <w:r>
+        <w:rPr>
+          <w:rFonts w:ascii="Arial" w:eastAsia="Times New Roman" w:hAnsi="Arial" w:cs="Arial"/>
+          <w:b/>
+          <w:bCs/>
+          <w:color w:val="000000"/>
+          <w:sz w:val="22"/>
+          <w:lang w:eastAsia="es-EC"/>
+        </w:rPr>
+        <w:t xml:space="preserve">Informe el caso </w:t>
+      </w:r>
+      <w:r>
+        <w:rPr>
+          <w:rFonts w:ascii="Arial" w:eastAsia="Times New Roman" w:hAnsi="Arial" w:cs="Arial"/>
+          <w:b/>
+          <w:bCs/>
+          <w:color w:val="000000"/>
+          <w:sz w:val="22"/>
+          <w:lang w:eastAsia="es-EC"/>
+        </w:rPr>
+        <w:t>2</w:t>
+      </w:r>
+      <w:r>
+        <w:rPr>
+          <w:rFonts w:ascii="Arial" w:eastAsia="Times New Roman" w:hAnsi="Arial" w:cs="Arial"/>
+          <w:b/>
+          <w:bCs/>
+          <w:color w:val="000000"/>
+          <w:sz w:val="22"/>
+          <w:lang w:eastAsia="es-EC"/>
+        </w:rPr>
+        <w:t xml:space="preserve"> </w:t>
+      </w:r>
+    </w:p>
+    <w:p>
+      <w:pPr>
+        <w:spacing w:after="0" w:line="240" w:lineRule="auto"/>
+        <w:rPr>
+          <w:rFonts w:eastAsia="Times New Roman" w:cs="Times New Roman"/>
+          <w:szCs w:val="24"/>
+          <w:lang w:eastAsia="es-EC"/>
+        </w:rPr>
+      </w:pPr>
+      <w:r>
+        <w:rPr>
+          <w:rFonts w:ascii="Arial" w:eastAsia="Times New Roman" w:hAnsi="Arial" w:cs="Arial"/>
+          <w:color w:val="000000"/>
+          <w:sz w:val="22"/>
+          <w:lang w:eastAsia="es-EC"/>
+        </w:rPr>
+        <w:t>Además se encontró una falla en la especificación de la longitud del nombre de la empresa, ya realizar las pruebas y agregar los diferentes casos de prueba se espero los mensajes de advertencias respectivos a cada caso los cuales no fueron muy informativos</w:t>
       </w:r>
     </w:p>
     <w:p>

</xml_diff>